<commit_message>
update tech guide for programmers
</commit_message>
<xml_diff>
--- a/guides/Technical guide for programmers.docx
+++ b/guides/Technical guide for programmers.docx
@@ -213,13 +213,7 @@
           <w:rPr>
             <w:rStyle w:val="Hyperlink"/>
           </w:rPr>
-          <w:t>https://nodejs.org</w:t>
-        </w:r>
-        <w:r>
-          <w:rPr>
-            <w:rStyle w:val="Hyperlink"/>
-          </w:rPr>
-          <w:t>.</w:t>
+          <w:t>https://nodejs.org.</w:t>
         </w:r>
       </w:hyperlink>
     </w:p>
@@ -300,6 +294,9 @@
         </w:rPr>
       </w:pPr>
       <w:r>
+        <w:rPr>
+          <w:noProof/>
+        </w:rPr>
         <w:drawing>
           <wp:inline distT="0" distB="0" distL="0" distR="0" wp14:anchorId="1D3C0C51" wp14:editId="23B14F60">
             <wp:extent cx="4972306" cy="641383"/>
@@ -804,6 +801,9 @@
         <w:bidi w:val="0"/>
       </w:pPr>
       <w:r>
+        <w:rPr>
+          <w:noProof/>
+        </w:rPr>
         <w:drawing>
           <wp:inline distT="0" distB="0" distL="0" distR="0" wp14:anchorId="4D2CD460" wp14:editId="4BDC3EFE">
             <wp:extent cx="2559182" cy="419122"/>
@@ -950,6 +950,9 @@
         <w:bidi w:val="0"/>
       </w:pPr>
       <w:r>
+        <w:rPr>
+          <w:noProof/>
+        </w:rPr>
         <w:drawing>
           <wp:inline distT="0" distB="0" distL="0" distR="0" wp14:anchorId="50504D64" wp14:editId="33B5D071">
             <wp:extent cx="4134062" cy="228612"/>
@@ -991,7 +994,6 @@
       <w:pPr>
         <w:bidi w:val="0"/>
         <w:rPr>
-          <w:rFonts w:hint="cs"/>
           <w:rtl/>
         </w:rPr>
       </w:pPr>
@@ -1027,6 +1029,9 @@
         <w:bidi w:val="0"/>
       </w:pPr>
       <w:r>
+        <w:rPr>
+          <w:noProof/>
+        </w:rPr>
         <w:drawing>
           <wp:inline distT="0" distB="0" distL="0" distR="0" wp14:anchorId="7EEA0E1E" wp14:editId="742C9BC4">
             <wp:extent cx="4788146" cy="374669"/>
@@ -1142,6 +1147,9 @@
         </w:rPr>
       </w:pPr>
       <w:r>
+        <w:rPr>
+          <w:noProof/>
+        </w:rPr>
         <w:drawing>
           <wp:inline distT="0" distB="0" distL="0" distR="0" wp14:anchorId="1BEADE76" wp14:editId="1C652724">
             <wp:extent cx="4267419" cy="177809"/>
@@ -1218,6 +1226,9 @@
         <w:bidi w:val="0"/>
       </w:pPr>
       <w:r>
+        <w:rPr>
+          <w:noProof/>
+        </w:rPr>
         <w:drawing>
           <wp:inline distT="0" distB="0" distL="0" distR="0" wp14:anchorId="34D5D93B" wp14:editId="0AFB786A">
             <wp:extent cx="4946904" cy="361969"/>
@@ -1313,11 +1324,13 @@
       <w:pPr>
         <w:bidi w:val="0"/>
         <w:rPr>
-          <w:rFonts w:hint="cs"/>
-          <w:rtl/>
-        </w:rPr>
-      </w:pPr>
-      <w:r>
+          <w:rtl/>
+        </w:rPr>
+      </w:pPr>
+      <w:r>
+        <w:rPr>
+          <w:noProof/>
+        </w:rPr>
         <w:drawing>
           <wp:inline distT="0" distB="0" distL="0" distR="0" wp14:anchorId="65FF6DDE" wp14:editId="1326DCBB">
             <wp:extent cx="2673487" cy="3029106"/>
@@ -1468,6 +1481,9 @@
         <w:t xml:space="preserve"> version: </w:t>
       </w:r>
       <w:r>
+        <w:rPr>
+          <w:noProof/>
+        </w:rPr>
         <w:drawing>
           <wp:inline distT="0" distB="0" distL="0" distR="0" wp14:anchorId="0BC89F81" wp14:editId="3D18E12E">
             <wp:extent cx="3282950" cy="878422"/>
@@ -1527,6 +1543,9 @@
         <w:br/>
       </w:r>
       <w:r>
+        <w:rPr>
+          <w:noProof/>
+        </w:rPr>
         <w:drawing>
           <wp:inline distT="0" distB="0" distL="0" distR="0" wp14:anchorId="4D22A4AA" wp14:editId="017583FD">
             <wp:extent cx="5274310" cy="2716530"/>
@@ -1617,7 +1636,6 @@
       <w:pPr>
         <w:bidi w:val="0"/>
         <w:rPr>
-          <w:rFonts w:hint="cs"/>
           <w:rtl/>
         </w:rPr>
       </w:pPr>
@@ -1633,6 +1651,9 @@
         <w:br/>
       </w:r>
       <w:r>
+        <w:rPr>
+          <w:noProof/>
+        </w:rPr>
         <w:drawing>
           <wp:inline distT="0" distB="0" distL="0" distR="0" wp14:anchorId="40B8A5B8" wp14:editId="06BA5C57">
             <wp:extent cx="4705592" cy="387370"/>
@@ -1832,6 +1853,9 @@
         </w:rPr>
       </w:pPr>
       <w:r>
+        <w:rPr>
+          <w:noProof/>
+        </w:rPr>
         <w:drawing>
           <wp:inline distT="0" distB="0" distL="0" distR="0" wp14:anchorId="4BAB1159" wp14:editId="7CC55F1E">
             <wp:extent cx="4896102" cy="361969"/>
@@ -2045,17 +2069,7 @@
           <w:u w:val="single"/>
         </w:rPr>
         <w:lastRenderedPageBreak/>
-        <w:t>E</w:t>
-      </w:r>
-      <w:r>
-        <w:rPr>
-          <w:b/>
-          <w:bCs/>
-          <w:sz w:val="40"/>
-          <w:szCs w:val="40"/>
-          <w:u w:val="single"/>
-        </w:rPr>
-        <w:t>xplanation of each library</w:t>
+        <w:t>Explanation of each library</w:t>
       </w:r>
     </w:p>
     <w:p>
@@ -2328,7 +2342,19 @@
         </w:rPr>
       </w:pPr>
       <w:r>
-        <w:t xml:space="preserve">**Purpose**: </w:t>
+        <w:rPr>
+          <w:u w:val="single"/>
+        </w:rPr>
+        <w:t>Purpose</w:t>
+      </w:r>
+      <w:r>
+        <w:rPr>
+          <w:u w:val="single"/>
+        </w:rPr>
+        <w:t>:</w:t>
+      </w:r>
+      <w:r>
+        <w:t xml:space="preserve"> </w:t>
       </w:r>
       <w:proofErr w:type="spellStart"/>
       <w:r>
@@ -2352,7 +2378,16 @@
         <w:bidi w:val="0"/>
       </w:pPr>
       <w:r>
-        <w:t xml:space="preserve">**Use in Frontend**: In Angular, </w:t>
+        <w:rPr>
+          <w:u w:val="single"/>
+        </w:rPr>
+        <w:t>Use in Frontend</w:t>
+      </w:r>
+      <w:r>
+        <w:t>:</w:t>
+      </w:r>
+      <w:r>
+        <w:t xml:space="preserve"> In Angular, </w:t>
       </w:r>
       <w:proofErr w:type="spellStart"/>
       <w:r>
@@ -2415,7 +2450,13 @@
         </w:rPr>
       </w:pPr>
       <w:r>
-        <w:t xml:space="preserve">**Purpose**: </w:t>
+        <w:rPr>
+          <w:u w:val="single"/>
+        </w:rPr>
+        <w:t>Purpose:</w:t>
+      </w:r>
+      <w:r>
+        <w:t xml:space="preserve"> </w:t>
       </w:r>
       <w:proofErr w:type="spellStart"/>
       <w:r>
@@ -2439,7 +2480,16 @@
         <w:bidi w:val="0"/>
       </w:pPr>
       <w:r>
-        <w:t>**Use in Frontend**: It's used to show informative and user-friendly notifications (e.g., success messages, error alerts) to users as they interact with your application.</w:t>
+        <w:rPr>
+          <w:u w:val="single"/>
+        </w:rPr>
+        <w:t>Use in Frontend</w:t>
+      </w:r>
+      <w:r>
+        <w:t>:</w:t>
+      </w:r>
+      <w:r>
+        <w:t xml:space="preserve"> It's used to show informative and user-friendly notifications (e.g., success messages, error alerts) to users as they interact with your application.</w:t>
       </w:r>
     </w:p>
     <w:p>
@@ -2491,11 +2541,17 @@
         <w:bidi w:val="0"/>
       </w:pPr>
       <w:r>
-        <w:t xml:space="preserve">**Purpose**: </w:t>
+        <w:rPr>
+          <w:u w:val="single"/>
+        </w:rPr>
+        <w:t>Purpose:</w:t>
+      </w:r>
+      <w:r>
+        <w:t xml:space="preserve"> P</w:t>
       </w:r>
       <w:proofErr w:type="spellStart"/>
       <w:r>
-        <w:t>PrimeNG</w:t>
+        <w:t>rimeNG</w:t>
       </w:r>
       <w:proofErr w:type="spellEnd"/>
       <w:r>
@@ -2520,8 +2576,17 @@
         <w:bidi w:val="0"/>
       </w:pPr>
       <w:r>
+        <w:rPr>
+          <w:u w:val="single"/>
+        </w:rPr>
         <w:lastRenderedPageBreak/>
-        <w:t xml:space="preserve">**Use in Frontend**: You likely used </w:t>
+        <w:t>Use in Frontend</w:t>
+      </w:r>
+      <w:r>
+        <w:t>:</w:t>
+      </w:r>
+      <w:r>
+        <w:t xml:space="preserve"> You likely used </w:t>
       </w:r>
       <w:proofErr w:type="spellStart"/>
       <w:r>
@@ -2655,7 +2720,13 @@
         </w:rPr>
       </w:pPr>
       <w:r>
-        <w:t xml:space="preserve">**Purpose**: </w:t>
+        <w:rPr>
+          <w:u w:val="single"/>
+        </w:rPr>
+        <w:t>Purpose:</w:t>
+      </w:r>
+      <w:r>
+        <w:t xml:space="preserve"> </w:t>
       </w:r>
       <w:proofErr w:type="spellStart"/>
       <w:r>
@@ -2679,7 +2750,13 @@
         <w:bidi w:val="0"/>
       </w:pPr>
       <w:r>
-        <w:t xml:space="preserve">**Use in Backend**: You probably used </w:t>
+        <w:rPr>
+          <w:u w:val="single"/>
+        </w:rPr>
+        <w:t>Use in Backend:</w:t>
+      </w:r>
+      <w:r>
+        <w:t xml:space="preserve"> You probably used </w:t>
       </w:r>
       <w:proofErr w:type="spellStart"/>
       <w:r>
@@ -2740,7 +2817,13 @@
         <w:bidi w:val="0"/>
       </w:pPr>
       <w:r>
-        <w:t xml:space="preserve">**Purpose**: </w:t>
+        <w:rPr>
+          <w:u w:val="single"/>
+        </w:rPr>
+        <w:t>Purpose:</w:t>
+      </w:r>
+      <w:r>
+        <w:t xml:space="preserve"> </w:t>
       </w:r>
       <w:proofErr w:type="spellStart"/>
       <w:r>
@@ -2764,7 +2847,13 @@
         <w:bidi w:val="0"/>
       </w:pPr>
       <w:r>
-        <w:t>**Use in Backend**: It helps manage sensitive configuration details, such as database connections and API keys, by storing them in environment variables.</w:t>
+        <w:rPr>
+          <w:u w:val="single"/>
+        </w:rPr>
+        <w:t>Use in Backend:</w:t>
+      </w:r>
+      <w:r>
+        <w:t xml:space="preserve"> It helps manage sensitive configuration details, such as database connections and API keys, by storing them in environment variables.</w:t>
       </w:r>
     </w:p>
     <w:p>
@@ -2808,7 +2897,13 @@
         </w:rPr>
       </w:pPr>
       <w:r>
-        <w:t>**Purpose**: Express.js is a fast, minimalist web framework for Node.js, simplifying the creation of robust and scalable web applications.</w:t>
+        <w:rPr>
+          <w:u w:val="single"/>
+        </w:rPr>
+        <w:t>Purpose:</w:t>
+      </w:r>
+      <w:r>
+        <w:t xml:space="preserve"> Express.js is a fast, minimalist web framework for Node.js, simplifying the creation of robust and scalable web applications.</w:t>
       </w:r>
       <w:r>
         <w:br/>
@@ -2824,7 +2919,13 @@
         <w:bidi w:val="0"/>
       </w:pPr>
       <w:r>
-        <w:t>**Use in Backend**: Express is the foundation of your Node.js backend, handling HTTP requests, routing, and middleware to create the API endpoints of your application.</w:t>
+        <w:rPr>
+          <w:u w:val="single"/>
+        </w:rPr>
+        <w:t>Use in Backend:</w:t>
+      </w:r>
+      <w:r>
+        <w:t xml:space="preserve"> Express is the foundation of your Node.js backend, handling HTTP requests, routing, and middleware to create the API endpoints of your application.</w:t>
       </w:r>
     </w:p>
     <w:p>
@@ -2885,7 +2986,13 @@
         <w:bidi w:val="0"/>
       </w:pPr>
       <w:r>
-        <w:t xml:space="preserve">**Purpose**: </w:t>
+        <w:rPr>
+          <w:u w:val="single"/>
+        </w:rPr>
+        <w:t>Purpose:</w:t>
+      </w:r>
+      <w:r>
+        <w:t xml:space="preserve"> </w:t>
       </w:r>
       <w:proofErr w:type="spellStart"/>
       <w:r>
@@ -2914,8 +3021,13 @@
         <w:bidi w:val="0"/>
       </w:pPr>
       <w:r>
-        <w:lastRenderedPageBreak/>
-        <w:t>**Use in Backend**: JWTs are likely used to authenticate and authorize users, ensuring secure access to your backend API.</w:t>
+        <w:rPr>
+          <w:u w:val="single"/>
+        </w:rPr>
+        <w:t>Use in Backend:</w:t>
+      </w:r>
+      <w:r>
+        <w:t xml:space="preserve"> JWTs are likely used to authenticate and authorize users, ensuring secure access to your backend API.</w:t>
       </w:r>
     </w:p>
     <w:p>
@@ -2965,7 +3077,13 @@
         </w:rPr>
       </w:pPr>
       <w:r>
-        <w:t xml:space="preserve">**Purpose**: </w:t>
+        <w:rPr>
+          <w:u w:val="single"/>
+        </w:rPr>
+        <w:t>Purpose:</w:t>
+      </w:r>
+      <w:r>
+        <w:t xml:space="preserve"> </w:t>
       </w:r>
       <w:proofErr w:type="spellStart"/>
       <w:r>
@@ -2989,7 +3107,13 @@
         <w:bidi w:val="0"/>
       </w:pPr>
       <w:r>
-        <w:t xml:space="preserve">**Use in Backend**: You may have used </w:t>
+        <w:rPr>
+          <w:u w:val="single"/>
+        </w:rPr>
+        <w:t>Use in Backend:</w:t>
+      </w:r>
+      <w:r>
+        <w:t xml:space="preserve"> You may have used </w:t>
       </w:r>
       <w:proofErr w:type="spellStart"/>
       <w:r>
@@ -3042,7 +3166,13 @@
         </w:rPr>
       </w:pPr>
       <w:r>
-        <w:t>**Purpose**: mongoose is an Object-Data Modeling (ODM) library for MongoDB, simplifying database operations and schema management.</w:t>
+        <w:rPr>
+          <w:u w:val="single"/>
+        </w:rPr>
+        <w:t>Purpose:</w:t>
+      </w:r>
+      <w:r>
+        <w:t xml:space="preserve"> mongoose is an Object-Data Modeling (ODM) library for MongoDB, simplifying database operations and schema management.</w:t>
       </w:r>
       <w:r>
         <w:br/>
@@ -3058,7 +3188,13 @@
         <w:bidi w:val="0"/>
       </w:pPr>
       <w:r>
-        <w:t>**Use in Backend**: Mongoose facilitates interactions with MongoDB, including data modeling, validation, and querying.</w:t>
+        <w:rPr>
+          <w:u w:val="single"/>
+        </w:rPr>
+        <w:t>Use in Backend:</w:t>
+      </w:r>
+      <w:r>
+        <w:t xml:space="preserve"> Mongoose facilitates interactions with MongoDB, including data modeling, validation, and querying.</w:t>
       </w:r>
     </w:p>
     <w:p>
@@ -3111,7 +3247,13 @@
         <w:bidi w:val="0"/>
       </w:pPr>
       <w:r>
-        <w:t xml:space="preserve">**Purpose**: </w:t>
+        <w:rPr>
+          <w:u w:val="single"/>
+        </w:rPr>
+        <w:t>Purpose:</w:t>
+      </w:r>
+      <w:r>
+        <w:t xml:space="preserve"> </w:t>
       </w:r>
       <w:proofErr w:type="spellStart"/>
       <w:r>
@@ -3135,7 +3277,13 @@
         <w:bidi w:val="0"/>
       </w:pPr>
       <w:r>
-        <w:t xml:space="preserve">**Use in Backend**: If your application allows users to upload files, </w:t>
+        <w:rPr>
+          <w:u w:val="single"/>
+        </w:rPr>
+        <w:t>Use in Backend:</w:t>
+      </w:r>
+      <w:r>
+        <w:t xml:space="preserve"> If your application allows users to upload files, </w:t>
       </w:r>
       <w:proofErr w:type="spellStart"/>
       <w:r>
@@ -3198,7 +3346,13 @@
         </w:rPr>
       </w:pPr>
       <w:r>
-        <w:t xml:space="preserve">**Purpose**: </w:t>
+        <w:rPr>
+          <w:u w:val="single"/>
+        </w:rPr>
+        <w:t>Purpose:</w:t>
+      </w:r>
+      <w:r>
+        <w:t xml:space="preserve"> </w:t>
       </w:r>
       <w:proofErr w:type="spellStart"/>
       <w:r>
@@ -3222,11 +3376,17 @@
         <w:bidi w:val="0"/>
       </w:pPr>
       <w:r>
-        <w:t xml:space="preserve">**Use in Backend**: </w:t>
+        <w:rPr>
+          <w:u w:val="single"/>
+        </w:rPr>
+        <w:t>Use in Backend:</w:t>
+      </w:r>
+      <w:r>
+        <w:t xml:space="preserve"> N</w:t>
       </w:r>
       <w:proofErr w:type="spellStart"/>
       <w:r>
-        <w:t>Nodemailer</w:t>
+        <w:t>odemailer</w:t>
       </w:r>
       <w:proofErr w:type="spellEnd"/>
       <w:r>
@@ -3274,7 +3434,13 @@
         </w:rPr>
       </w:pPr>
       <w:r>
-        <w:t>**Purpose**: TypeScript is a superset of JavaScript that adds static typing and other features, enhancing code quality and maintainability.</w:t>
+        <w:rPr>
+          <w:u w:val="single"/>
+        </w:rPr>
+        <w:t>Purpose:</w:t>
+      </w:r>
+      <w:r>
+        <w:t xml:space="preserve"> TypeScript is a superset of JavaScript that adds static typing and other features, enhancing code quality and maintainability.</w:t>
       </w:r>
       <w:r>
         <w:br/>
@@ -3290,7 +3456,13 @@
         <w:bidi w:val="0"/>
       </w:pPr>
       <w:r>
-        <w:t xml:space="preserve">**Use in Backend**: TypeScript provides type safety and improved code documentation in your Node.js backend, making development more efficient and less </w:t>
+        <w:rPr>
+          <w:u w:val="single"/>
+        </w:rPr>
+        <w:t>Use in Backend:</w:t>
+      </w:r>
+      <w:r>
+        <w:t xml:space="preserve"> TypeScript provides type safety and improved code documentation in your Node.js backend, making development more efficient and less </w:t>
       </w:r>
       <w:proofErr w:type="gramStart"/>
       <w:r>
@@ -3317,27 +3489,26 @@
         </w:rPr>
       </w:pPr>
       <w:r>
+        <w:t>---</w:t>
+      </w:r>
+    </w:p>
+    <w:p>
+      <w:pPr>
+        <w:bidi w:val="0"/>
+        <w:rPr>
+          <w:rtl/>
+        </w:rPr>
+      </w:pPr>
+    </w:p>
+    <w:p>
+      <w:pPr>
+        <w:bidi w:val="0"/>
+        <w:rPr>
+          <w:rtl/>
+        </w:rPr>
+      </w:pPr>
+      <w:r>
         <w:lastRenderedPageBreak/>
-        <w:t>---</w:t>
-      </w:r>
-    </w:p>
-    <w:p>
-      <w:pPr>
-        <w:bidi w:val="0"/>
-        <w:rPr>
-          <w:rtl/>
-        </w:rPr>
-      </w:pPr>
-    </w:p>
-    <w:p>
-      <w:pPr>
-        <w:bidi w:val="0"/>
-        <w:rPr>
-          <w:rFonts w:hint="cs"/>
-          <w:rtl/>
-        </w:rPr>
-      </w:pPr>
-      <w:r>
         <w:t>These libraries play crucial roles in your MEAN stack project, enhancing functionality, security, and user experience in both the frontend and backend components of your application.</w:t>
       </w:r>
     </w:p>

</xml_diff>

<commit_message>
more update for tech guide
</commit_message>
<xml_diff>
--- a/guides/Technical guide for programmers.docx
+++ b/guides/Technical guide for programmers.docx
@@ -21,7 +21,27 @@
           <w:szCs w:val="40"/>
           <w:u w:val="single"/>
         </w:rPr>
-        <w:t>MEAN Stack Project Setup Guide</w:t>
+        <w:t>MEAN</w:t>
+      </w:r>
+      <w:r>
+        <w:rPr>
+          <w:b/>
+          <w:bCs/>
+          <w:sz w:val="40"/>
+          <w:szCs w:val="40"/>
+          <w:u w:val="single"/>
+        </w:rPr>
+        <w:t xml:space="preserve"> (MongoDB, Express.js, Angular, NodeJS)</w:t>
+      </w:r>
+      <w:r>
+        <w:rPr>
+          <w:b/>
+          <w:bCs/>
+          <w:sz w:val="40"/>
+          <w:szCs w:val="40"/>
+          <w:u w:val="single"/>
+        </w:rPr>
+        <w:t xml:space="preserve"> Stack Project Setup Guide</w:t>
       </w:r>
     </w:p>
     <w:p>
@@ -355,6 +375,7 @@
         <w:bidi w:val="0"/>
       </w:pPr>
       <w:r>
+        <w:lastRenderedPageBreak/>
         <w:t>These are the Node and NPM versions that ran locally on our computer when we developed the project</w:t>
       </w:r>
       <w:r>
@@ -369,7 +390,6 @@
         <w:rPr>
           <w:noProof/>
         </w:rPr>
-        <w:lastRenderedPageBreak/>
         <w:drawing>
           <wp:inline distT="0" distB="0" distL="0" distR="0" wp14:anchorId="6EDF3BAF" wp14:editId="796E058B">
             <wp:extent cx="2736850" cy="984250"/>
@@ -686,16 +706,6 @@
     <w:p>
       <w:pPr>
         <w:bidi w:val="0"/>
-      </w:pPr>
-    </w:p>
-    <w:p>
-      <w:pPr>
-        <w:bidi w:val="0"/>
-      </w:pPr>
-    </w:p>
-    <w:p>
-      <w:pPr>
-        <w:bidi w:val="0"/>
         <w:rPr>
           <w:b/>
           <w:bCs/>
@@ -1297,6 +1307,9 @@
       <w:r>
         <w:t>,</w:t>
       </w:r>
+      <w:r>
+        <w:t xml:space="preserve"> mostly for security reasons.</w:t>
+      </w:r>
     </w:p>
     <w:p>
       <w:pPr>
@@ -1613,7 +1626,259 @@
           <w:sz w:val="32"/>
           <w:szCs w:val="32"/>
         </w:rPr>
-        <w:t>5. Run the Frontend</w:t>
+        <w:t>5</w:t>
+      </w:r>
+      <w:r>
+        <w:rPr>
+          <w:b/>
+          <w:bCs/>
+          <w:sz w:val="32"/>
+          <w:szCs w:val="32"/>
+        </w:rPr>
+        <w:t>. Run the Backend</w:t>
+      </w:r>
+    </w:p>
+    <w:p>
+      <w:pPr>
+        <w:bidi w:val="0"/>
+        <w:rPr>
+          <w:rtl/>
+        </w:rPr>
+      </w:pPr>
+    </w:p>
+    <w:p>
+      <w:pPr>
+        <w:bidi w:val="0"/>
+      </w:pPr>
+      <w:r>
+        <w:t>To start the backend server, run the following command from the project's backend directory:</w:t>
+      </w:r>
+    </w:p>
+    <w:p>
+      <w:pPr>
+        <w:bidi w:val="0"/>
+      </w:pPr>
+      <w:proofErr w:type="spellStart"/>
+      <w:r>
+        <w:t>npm</w:t>
+      </w:r>
+      <w:proofErr w:type="spellEnd"/>
+      <w:r>
+        <w:t xml:space="preserve"> run </w:t>
+      </w:r>
+      <w:proofErr w:type="gramStart"/>
+      <w:r>
+        <w:t>dev</w:t>
+      </w:r>
+      <w:proofErr w:type="gramEnd"/>
+    </w:p>
+    <w:p>
+      <w:pPr>
+        <w:bidi w:val="0"/>
+        <w:rPr>
+          <w:rtl/>
+        </w:rPr>
+      </w:pPr>
+      <w:r>
+        <w:rPr>
+          <w:noProof/>
+        </w:rPr>
+        <w:drawing>
+          <wp:inline distT="0" distB="0" distL="0" distR="0" wp14:anchorId="4BAB1159" wp14:editId="7CC55F1E">
+            <wp:extent cx="4896102" cy="361969"/>
+            <wp:effectExtent l="0" t="0" r="0" b="0"/>
+            <wp:docPr id="613242688" name="תמונה 1"/>
+            <wp:cNvGraphicFramePr>
+              <a:graphicFrameLocks xmlns:a="http://schemas.openxmlformats.org/drawingml/2006/main" noChangeAspect="1"/>
+            </wp:cNvGraphicFramePr>
+            <a:graphic xmlns:a="http://schemas.openxmlformats.org/drawingml/2006/main">
+              <a:graphicData uri="http://schemas.openxmlformats.org/drawingml/2006/picture">
+                <pic:pic xmlns:pic="http://schemas.openxmlformats.org/drawingml/2006/picture">
+                  <pic:nvPicPr>
+                    <pic:cNvPr id="613242688" name=""/>
+                    <pic:cNvPicPr/>
+                  </pic:nvPicPr>
+                  <pic:blipFill>
+                    <a:blip r:embed="rId20"/>
+                    <a:stretch>
+                      <a:fillRect/>
+                    </a:stretch>
+                  </pic:blipFill>
+                  <pic:spPr>
+                    <a:xfrm>
+                      <a:off x="0" y="0"/>
+                      <a:ext cx="4896102" cy="361969"/>
+                    </a:xfrm>
+                    <a:prstGeom prst="rect">
+                      <a:avLst/>
+                    </a:prstGeom>
+                  </pic:spPr>
+                </pic:pic>
+              </a:graphicData>
+            </a:graphic>
+          </wp:inline>
+        </w:drawing>
+      </w:r>
+    </w:p>
+    <w:p>
+      <w:pPr>
+        <w:bidi w:val="0"/>
+      </w:pPr>
+    </w:p>
+    <w:p>
+      <w:pPr>
+        <w:bidi w:val="0"/>
+      </w:pPr>
+    </w:p>
+    <w:p>
+      <w:pPr>
+        <w:bidi w:val="0"/>
+      </w:pPr>
+      <w:r>
+        <w:lastRenderedPageBreak/>
+        <w:t>The backend should now be running at `http://localhost:3000/`.</w:t>
+      </w:r>
+    </w:p>
+    <w:p>
+      <w:pPr>
+        <w:bidi w:val="0"/>
+      </w:pPr>
+      <w:r>
+        <w:t xml:space="preserve">This is how you know that the </w:t>
+      </w:r>
+      <w:r>
+        <w:t>back</w:t>
+      </w:r>
+      <w:r>
+        <w:t xml:space="preserve">end project is running </w:t>
+      </w:r>
+      <w:proofErr w:type="gramStart"/>
+      <w:r>
+        <w:t>successfully</w:t>
+      </w:r>
+      <w:proofErr w:type="gramEnd"/>
+    </w:p>
+    <w:p>
+      <w:pPr>
+        <w:bidi w:val="0"/>
+      </w:pPr>
+      <w:r>
+        <w:rPr>
+          <w:noProof/>
+        </w:rPr>
+        <w:drawing>
+          <wp:inline distT="0" distB="0" distL="0" distR="0" wp14:anchorId="495EEDD2" wp14:editId="234F25CF">
+            <wp:extent cx="5274310" cy="1046480"/>
+            <wp:effectExtent l="0" t="0" r="2540" b="1270"/>
+            <wp:docPr id="397464950" name="תמונה 1" descr="תמונה שמכילה טקסט, צילום מסך, גופן&#10;&#10;התיאור נוצר באופן אוטומטי"/>
+            <wp:cNvGraphicFramePr>
+              <a:graphicFrameLocks xmlns:a="http://schemas.openxmlformats.org/drawingml/2006/main" noChangeAspect="1"/>
+            </wp:cNvGraphicFramePr>
+            <a:graphic xmlns:a="http://schemas.openxmlformats.org/drawingml/2006/main">
+              <a:graphicData uri="http://schemas.openxmlformats.org/drawingml/2006/picture">
+                <pic:pic xmlns:pic="http://schemas.openxmlformats.org/drawingml/2006/picture">
+                  <pic:nvPicPr>
+                    <pic:cNvPr id="397464950" name="תמונה 1" descr="תמונה שמכילה טקסט, צילום מסך, גופן&#10;&#10;התיאור נוצר באופן אוטומטי"/>
+                    <pic:cNvPicPr/>
+                  </pic:nvPicPr>
+                  <pic:blipFill>
+                    <a:blip r:embed="rId21"/>
+                    <a:stretch>
+                      <a:fillRect/>
+                    </a:stretch>
+                  </pic:blipFill>
+                  <pic:spPr>
+                    <a:xfrm>
+                      <a:off x="0" y="0"/>
+                      <a:ext cx="5274310" cy="1046480"/>
+                    </a:xfrm>
+                    <a:prstGeom prst="rect">
+                      <a:avLst/>
+                    </a:prstGeom>
+                  </pic:spPr>
+                </pic:pic>
+              </a:graphicData>
+            </a:graphic>
+          </wp:inline>
+        </w:drawing>
+      </w:r>
+    </w:p>
+    <w:p>
+      <w:pPr>
+        <w:bidi w:val="0"/>
+        <w:rPr>
+          <w:rtl/>
+        </w:rPr>
+      </w:pPr>
+    </w:p>
+    <w:p>
+      <w:pPr>
+        <w:bidi w:val="0"/>
+        <w:rPr>
+          <w:b/>
+          <w:bCs/>
+          <w:sz w:val="28"/>
+          <w:szCs w:val="28"/>
+        </w:rPr>
+      </w:pPr>
+      <w:r>
+        <w:rPr>
+          <w:b/>
+          <w:bCs/>
+          <w:sz w:val="28"/>
+          <w:szCs w:val="28"/>
+        </w:rPr>
+        <w:t>Accessing the Application</w:t>
+      </w:r>
+    </w:p>
+    <w:p>
+      <w:pPr>
+        <w:bidi w:val="0"/>
+        <w:rPr>
+          <w:rtl/>
+        </w:rPr>
+      </w:pPr>
+    </w:p>
+    <w:p>
+      <w:pPr>
+        <w:bidi w:val="0"/>
+      </w:pPr>
+      <w:r>
+        <w:t>You can access the application by opening your web browser and navigating to `http://localhost:4200/`. The frontend will communicate with the backend, which serves the necessary data from the MongoDB database.</w:t>
+      </w:r>
+    </w:p>
+    <w:p>
+      <w:pPr>
+        <w:bidi w:val="0"/>
+      </w:pPr>
+    </w:p>
+    <w:p>
+      <w:pPr>
+        <w:bidi w:val="0"/>
+        <w:rPr>
+          <w:b/>
+          <w:bCs/>
+          <w:sz w:val="32"/>
+          <w:szCs w:val="32"/>
+        </w:rPr>
+      </w:pPr>
+      <w:r>
+        <w:rPr>
+          <w:b/>
+          <w:bCs/>
+          <w:sz w:val="32"/>
+          <w:szCs w:val="32"/>
+        </w:rPr>
+        <w:t>6</w:t>
+      </w:r>
+      <w:r>
+        <w:rPr>
+          <w:b/>
+          <w:bCs/>
+          <w:sz w:val="32"/>
+          <w:szCs w:val="32"/>
+        </w:rPr>
+        <w:t>. Run the Frontend</w:t>
       </w:r>
     </w:p>
     <w:p>
@@ -1655,7 +1920,7 @@
           <w:noProof/>
         </w:rPr>
         <w:drawing>
-          <wp:inline distT="0" distB="0" distL="0" distR="0" wp14:anchorId="40B8A5B8" wp14:editId="06BA5C57">
+          <wp:inline distT="0" distB="0" distL="0" distR="0" wp14:anchorId="001242FA" wp14:editId="57A01DB4">
             <wp:extent cx="4705592" cy="387370"/>
             <wp:effectExtent l="0" t="0" r="0" b="0"/>
             <wp:docPr id="1608243396" name="תמונה 1"/>
@@ -1670,7 +1935,7 @@
                     <pic:cNvPicPr/>
                   </pic:nvPicPr>
                   <pic:blipFill>
-                    <a:blip r:embed="rId20"/>
+                    <a:blip r:embed="rId22"/>
                     <a:stretch>
                       <a:fillRect/>
                     </a:stretch>
@@ -1704,12 +1969,9 @@
         <w:bidi w:val="0"/>
       </w:pPr>
       <w:r>
-        <w:t>The frontend should now be accessible at `</w:t>
-      </w:r>
-      <w:r>
-        <w:t xml:space="preserve"> </w:t>
-      </w:r>
-      <w:hyperlink r:id="rId21" w:history="1">
+        <w:t xml:space="preserve">The frontend should now be accessible at ` </w:t>
+      </w:r>
+      <w:hyperlink r:id="rId23" w:history="1">
         <w:r>
           <w:rPr>
             <w:rStyle w:val="Hyperlink"/>
@@ -1718,18 +1980,14 @@
         </w:r>
       </w:hyperlink>
       <w:r>
-        <w:t xml:space="preserve"> </w:t>
-      </w:r>
-      <w:r>
-        <w:t>` in your web browser.</w:t>
-      </w:r>
-    </w:p>
-    <w:p>
-      <w:pPr>
-        <w:bidi w:val="0"/>
-      </w:pPr>
-      <w:r>
-        <w:lastRenderedPageBreak/>
+        <w:t xml:space="preserve"> ` in your web browser.</w:t>
+      </w:r>
+    </w:p>
+    <w:p>
+      <w:pPr>
+        <w:bidi w:val="0"/>
+      </w:pPr>
+      <w:r>
         <w:t xml:space="preserve">This is how you know that the frontend project is running </w:t>
       </w:r>
       <w:proofErr w:type="gramStart"/>
@@ -1747,7 +2005,7 @@
           <w:noProof/>
         </w:rPr>
         <w:drawing>
-          <wp:inline distT="0" distB="0" distL="0" distR="0" wp14:anchorId="7A343C96" wp14:editId="2347EFD9">
+          <wp:inline distT="0" distB="0" distL="0" distR="0" wp14:anchorId="34A054AA" wp14:editId="05DCCFCF">
             <wp:extent cx="5274310" cy="645160"/>
             <wp:effectExtent l="0" t="0" r="2540" b="2540"/>
             <wp:docPr id="974716864" name="תמונה 1"/>
@@ -1762,7 +2020,7 @@
                     <pic:cNvPicPr/>
                   </pic:nvPicPr>
                   <pic:blipFill>
-                    <a:blip r:embed="rId22"/>
+                    <a:blip r:embed="rId24"/>
                     <a:stretch>
                       <a:fillRect/>
                     </a:stretch>
@@ -1794,234 +2052,6 @@
     <w:p>
       <w:pPr>
         <w:bidi w:val="0"/>
-        <w:rPr>
-          <w:b/>
-          <w:bCs/>
-          <w:sz w:val="32"/>
-          <w:szCs w:val="32"/>
-        </w:rPr>
-      </w:pPr>
-      <w:r>
-        <w:rPr>
-          <w:b/>
-          <w:bCs/>
-          <w:sz w:val="32"/>
-          <w:szCs w:val="32"/>
-        </w:rPr>
-        <w:t>6. Run the Backend</w:t>
-      </w:r>
-    </w:p>
-    <w:p>
-      <w:pPr>
-        <w:bidi w:val="0"/>
-        <w:rPr>
-          <w:rtl/>
-        </w:rPr>
-      </w:pPr>
-    </w:p>
-    <w:p>
-      <w:pPr>
-        <w:bidi w:val="0"/>
-      </w:pPr>
-      <w:r>
-        <w:t>To start the backend server, run the following command from the project's backend directory:</w:t>
-      </w:r>
-    </w:p>
-    <w:p>
-      <w:pPr>
-        <w:bidi w:val="0"/>
-      </w:pPr>
-      <w:proofErr w:type="spellStart"/>
-      <w:r>
-        <w:t>npm</w:t>
-      </w:r>
-      <w:proofErr w:type="spellEnd"/>
-      <w:r>
-        <w:t xml:space="preserve"> run </w:t>
-      </w:r>
-      <w:proofErr w:type="gramStart"/>
-      <w:r>
-        <w:t>dev</w:t>
-      </w:r>
-      <w:proofErr w:type="gramEnd"/>
-    </w:p>
-    <w:p>
-      <w:pPr>
-        <w:bidi w:val="0"/>
-        <w:rPr>
-          <w:rtl/>
-        </w:rPr>
-      </w:pPr>
-      <w:r>
-        <w:rPr>
-          <w:noProof/>
-        </w:rPr>
-        <w:drawing>
-          <wp:inline distT="0" distB="0" distL="0" distR="0" wp14:anchorId="4BAB1159" wp14:editId="7CC55F1E">
-            <wp:extent cx="4896102" cy="361969"/>
-            <wp:effectExtent l="0" t="0" r="0" b="0"/>
-            <wp:docPr id="613242688" name="תמונה 1"/>
-            <wp:cNvGraphicFramePr>
-              <a:graphicFrameLocks xmlns:a="http://schemas.openxmlformats.org/drawingml/2006/main" noChangeAspect="1"/>
-            </wp:cNvGraphicFramePr>
-            <a:graphic xmlns:a="http://schemas.openxmlformats.org/drawingml/2006/main">
-              <a:graphicData uri="http://schemas.openxmlformats.org/drawingml/2006/picture">
-                <pic:pic xmlns:pic="http://schemas.openxmlformats.org/drawingml/2006/picture">
-                  <pic:nvPicPr>
-                    <pic:cNvPr id="613242688" name=""/>
-                    <pic:cNvPicPr/>
-                  </pic:nvPicPr>
-                  <pic:blipFill>
-                    <a:blip r:embed="rId23"/>
-                    <a:stretch>
-                      <a:fillRect/>
-                    </a:stretch>
-                  </pic:blipFill>
-                  <pic:spPr>
-                    <a:xfrm>
-                      <a:off x="0" y="0"/>
-                      <a:ext cx="4896102" cy="361969"/>
-                    </a:xfrm>
-                    <a:prstGeom prst="rect">
-                      <a:avLst/>
-                    </a:prstGeom>
-                  </pic:spPr>
-                </pic:pic>
-              </a:graphicData>
-            </a:graphic>
-          </wp:inline>
-        </w:drawing>
-      </w:r>
-    </w:p>
-    <w:p>
-      <w:pPr>
-        <w:bidi w:val="0"/>
-        <w:rPr>
-          <w:rtl/>
-        </w:rPr>
-      </w:pPr>
-    </w:p>
-    <w:p>
-      <w:pPr>
-        <w:bidi w:val="0"/>
-      </w:pPr>
-      <w:r>
-        <w:t>The backend should now be running at `http://localhost:3000/`.</w:t>
-      </w:r>
-    </w:p>
-    <w:p>
-      <w:pPr>
-        <w:bidi w:val="0"/>
-      </w:pPr>
-      <w:r>
-        <w:t xml:space="preserve">This is how you know that the frontend project is running </w:t>
-      </w:r>
-      <w:proofErr w:type="gramStart"/>
-      <w:r>
-        <w:t>successfully</w:t>
-      </w:r>
-      <w:proofErr w:type="gramEnd"/>
-    </w:p>
-    <w:p>
-      <w:pPr>
-        <w:bidi w:val="0"/>
-      </w:pPr>
-      <w:r>
-        <w:rPr>
-          <w:noProof/>
-        </w:rPr>
-        <w:drawing>
-          <wp:inline distT="0" distB="0" distL="0" distR="0" wp14:anchorId="495EEDD2" wp14:editId="234F25CF">
-            <wp:extent cx="5274310" cy="1046480"/>
-            <wp:effectExtent l="0" t="0" r="2540" b="1270"/>
-            <wp:docPr id="397464950" name="תמונה 1" descr="תמונה שמכילה טקסט, צילום מסך, גופן&#10;&#10;התיאור נוצר באופן אוטומטי"/>
-            <wp:cNvGraphicFramePr>
-              <a:graphicFrameLocks xmlns:a="http://schemas.openxmlformats.org/drawingml/2006/main" noChangeAspect="1"/>
-            </wp:cNvGraphicFramePr>
-            <a:graphic xmlns:a="http://schemas.openxmlformats.org/drawingml/2006/main">
-              <a:graphicData uri="http://schemas.openxmlformats.org/drawingml/2006/picture">
-                <pic:pic xmlns:pic="http://schemas.openxmlformats.org/drawingml/2006/picture">
-                  <pic:nvPicPr>
-                    <pic:cNvPr id="397464950" name="תמונה 1" descr="תמונה שמכילה טקסט, צילום מסך, גופן&#10;&#10;התיאור נוצר באופן אוטומטי"/>
-                    <pic:cNvPicPr/>
-                  </pic:nvPicPr>
-                  <pic:blipFill>
-                    <a:blip r:embed="rId24"/>
-                    <a:stretch>
-                      <a:fillRect/>
-                    </a:stretch>
-                  </pic:blipFill>
-                  <pic:spPr>
-                    <a:xfrm>
-                      <a:off x="0" y="0"/>
-                      <a:ext cx="5274310" cy="1046480"/>
-                    </a:xfrm>
-                    <a:prstGeom prst="rect">
-                      <a:avLst/>
-                    </a:prstGeom>
-                  </pic:spPr>
-                </pic:pic>
-              </a:graphicData>
-            </a:graphic>
-          </wp:inline>
-        </w:drawing>
-      </w:r>
-    </w:p>
-    <w:p>
-      <w:pPr>
-        <w:bidi w:val="0"/>
-        <w:rPr>
-          <w:rtl/>
-        </w:rPr>
-      </w:pPr>
-    </w:p>
-    <w:p>
-      <w:pPr>
-        <w:bidi w:val="0"/>
-        <w:rPr>
-          <w:b/>
-          <w:bCs/>
-          <w:sz w:val="28"/>
-          <w:szCs w:val="28"/>
-        </w:rPr>
-      </w:pPr>
-      <w:r>
-        <w:rPr>
-          <w:b/>
-          <w:bCs/>
-          <w:sz w:val="28"/>
-          <w:szCs w:val="28"/>
-        </w:rPr>
-        <w:t>Accessing the Application</w:t>
-      </w:r>
-    </w:p>
-    <w:p>
-      <w:pPr>
-        <w:bidi w:val="0"/>
-        <w:rPr>
-          <w:rtl/>
-        </w:rPr>
-      </w:pPr>
-    </w:p>
-    <w:p>
-      <w:pPr>
-        <w:bidi w:val="0"/>
-      </w:pPr>
-      <w:r>
-        <w:t>You can access the application by opening your web browser and navigating to `http://localhost:4200/`. The frontend will communicate with the backend, which serves the necessary data from the MongoDB database.</w:t>
-      </w:r>
-    </w:p>
-    <w:p>
-      <w:pPr>
-        <w:bidi w:val="0"/>
-        <w:rPr>
-          <w:rtl/>
-        </w:rPr>
-      </w:pPr>
-    </w:p>
-    <w:p>
-      <w:pPr>
-        <w:bidi w:val="0"/>
       </w:pPr>
     </w:p>
     <w:p>
@@ -2547,11 +2577,11 @@
         <w:t>Purpose:</w:t>
       </w:r>
       <w:r>
-        <w:t xml:space="preserve"> P</w:t>
+        <w:t xml:space="preserve"> </w:t>
       </w:r>
       <w:proofErr w:type="spellStart"/>
       <w:r>
-        <w:t>rimeNG</w:t>
+        <w:t>PrimeNG</w:t>
       </w:r>
       <w:proofErr w:type="spellEnd"/>
       <w:r>
@@ -2627,53 +2657,7 @@
     </w:p>
     <w:p>
       <w:pPr>
-        <w:bidi w:val="0"/>
-        <w:rPr>
-          <w:rtl/>
-        </w:rPr>
-      </w:pPr>
-    </w:p>
-    <w:p>
-      <w:pPr>
-        <w:bidi w:val="0"/>
-      </w:pPr>
-    </w:p>
-    <w:p>
-      <w:pPr>
-        <w:bidi w:val="0"/>
-        <w:rPr>
-          <w:rtl/>
-        </w:rPr>
-      </w:pPr>
-    </w:p>
-    <w:p>
-      <w:pPr>
-        <w:bidi w:val="0"/>
-        <w:rPr>
-          <w:b/>
-          <w:bCs/>
-          <w:sz w:val="36"/>
-          <w:szCs w:val="36"/>
-          <w:u w:val="single"/>
-        </w:rPr>
-      </w:pPr>
-      <w:r>
-        <w:rPr>
-          <w:b/>
-          <w:bCs/>
-          <w:sz w:val="36"/>
-          <w:szCs w:val="36"/>
-          <w:u w:val="single"/>
-        </w:rPr>
-        <w:t>Backend Libraries</w:t>
-      </w:r>
-    </w:p>
-    <w:p>
-      <w:pPr>
-        <w:bidi w:val="0"/>
-        <w:rPr>
-          <w:rtl/>
-        </w:rPr>
+        <w:pStyle w:val="a4"/>
       </w:pPr>
     </w:p>
     <w:p>
@@ -2693,9 +2677,8 @@
           <w:sz w:val="28"/>
           <w:szCs w:val="28"/>
         </w:rPr>
-        <w:t xml:space="preserve">1. </w:t>
-      </w:r>
-      <w:proofErr w:type="spellStart"/>
+        <w:t>6</w:t>
+      </w:r>
       <w:r>
         <w:rPr>
           <w:b/>
@@ -2703,9 +2686,17 @@
           <w:sz w:val="28"/>
           <w:szCs w:val="28"/>
         </w:rPr>
-        <w:t>bcrypt</w:t>
-      </w:r>
-      <w:proofErr w:type="spellEnd"/>
+        <w:t xml:space="preserve">. </w:t>
+      </w:r>
+      <w:r>
+        <w:rPr>
+          <w:b/>
+          <w:bCs/>
+          <w:sz w:val="28"/>
+          <w:szCs w:val="28"/>
+        </w:rPr>
+        <w:t>Angular Material</w:t>
+      </w:r>
     </w:p>
     <w:p>
       <w:pPr>
@@ -2728,13 +2719,11 @@
       <w:r>
         <w:t xml:space="preserve"> </w:t>
       </w:r>
-      <w:proofErr w:type="spellStart"/>
-      <w:r>
-        <w:t>bcrypt</w:t>
-      </w:r>
-      <w:proofErr w:type="spellEnd"/>
-      <w:r>
-        <w:t xml:space="preserve"> is a library for hashing and salting passwords, enhancing security by protecting user credentials.</w:t>
+      <w:r>
+        <w:t>Angular Material</w:t>
+      </w:r>
+      <w:r>
+        <w:t xml:space="preserve"> is a UI component library for Angular applications, providing a rich set of pre-built UI components and themes.</w:t>
       </w:r>
       <w:r>
         <w:br/>
@@ -2756,6 +2745,244 @@
         <w:t>Use in Backend:</w:t>
       </w:r>
       <w:r>
+        <w:t xml:space="preserve"> </w:t>
+      </w:r>
+      <w:r>
+        <w:t>used for password strength in register page.</w:t>
+      </w:r>
+    </w:p>
+    <w:p>
+      <w:pPr>
+        <w:bidi w:val="0"/>
+      </w:pPr>
+    </w:p>
+    <w:p>
+      <w:pPr>
+        <w:bidi w:val="0"/>
+        <w:rPr>
+          <w:rtl/>
+        </w:rPr>
+      </w:pPr>
+    </w:p>
+    <w:p>
+      <w:pPr>
+        <w:bidi w:val="0"/>
+      </w:pPr>
+    </w:p>
+    <w:p>
+      <w:pPr>
+        <w:bidi w:val="0"/>
+      </w:pPr>
+    </w:p>
+    <w:p>
+      <w:pPr>
+        <w:bidi w:val="0"/>
+      </w:pPr>
+    </w:p>
+    <w:p>
+      <w:pPr>
+        <w:bidi w:val="0"/>
+      </w:pPr>
+    </w:p>
+    <w:p>
+      <w:pPr>
+        <w:bidi w:val="0"/>
+      </w:pPr>
+    </w:p>
+    <w:p>
+      <w:pPr>
+        <w:bidi w:val="0"/>
+      </w:pPr>
+    </w:p>
+    <w:p>
+      <w:pPr>
+        <w:bidi w:val="0"/>
+      </w:pPr>
+    </w:p>
+    <w:p>
+      <w:pPr>
+        <w:bidi w:val="0"/>
+      </w:pPr>
+    </w:p>
+    <w:p>
+      <w:pPr>
+        <w:bidi w:val="0"/>
+      </w:pPr>
+    </w:p>
+    <w:p>
+      <w:pPr>
+        <w:bidi w:val="0"/>
+      </w:pPr>
+    </w:p>
+    <w:p>
+      <w:pPr>
+        <w:bidi w:val="0"/>
+      </w:pPr>
+    </w:p>
+    <w:p>
+      <w:pPr>
+        <w:bidi w:val="0"/>
+      </w:pPr>
+    </w:p>
+    <w:p>
+      <w:pPr>
+        <w:bidi w:val="0"/>
+      </w:pPr>
+    </w:p>
+    <w:p>
+      <w:pPr>
+        <w:bidi w:val="0"/>
+      </w:pPr>
+    </w:p>
+    <w:p>
+      <w:pPr>
+        <w:bidi w:val="0"/>
+      </w:pPr>
+    </w:p>
+    <w:p>
+      <w:pPr>
+        <w:bidi w:val="0"/>
+      </w:pPr>
+    </w:p>
+    <w:p>
+      <w:pPr>
+        <w:bidi w:val="0"/>
+      </w:pPr>
+    </w:p>
+    <w:p>
+      <w:pPr>
+        <w:bidi w:val="0"/>
+      </w:pPr>
+    </w:p>
+    <w:p>
+      <w:pPr>
+        <w:bidi w:val="0"/>
+      </w:pPr>
+    </w:p>
+    <w:p>
+      <w:pPr>
+        <w:bidi w:val="0"/>
+      </w:pPr>
+    </w:p>
+    <w:p>
+      <w:pPr>
+        <w:bidi w:val="0"/>
+        <w:rPr>
+          <w:rtl/>
+        </w:rPr>
+      </w:pPr>
+    </w:p>
+    <w:p>
+      <w:pPr>
+        <w:bidi w:val="0"/>
+        <w:rPr>
+          <w:b/>
+          <w:bCs/>
+          <w:sz w:val="36"/>
+          <w:szCs w:val="36"/>
+          <w:u w:val="single"/>
+        </w:rPr>
+      </w:pPr>
+      <w:r>
+        <w:rPr>
+          <w:b/>
+          <w:bCs/>
+          <w:sz w:val="36"/>
+          <w:szCs w:val="36"/>
+          <w:u w:val="single"/>
+        </w:rPr>
+        <w:lastRenderedPageBreak/>
+        <w:t>Backend Libraries</w:t>
+      </w:r>
+    </w:p>
+    <w:p>
+      <w:pPr>
+        <w:bidi w:val="0"/>
+        <w:rPr>
+          <w:rtl/>
+        </w:rPr>
+      </w:pPr>
+    </w:p>
+    <w:p>
+      <w:pPr>
+        <w:bidi w:val="0"/>
+        <w:rPr>
+          <w:b/>
+          <w:bCs/>
+          <w:sz w:val="28"/>
+          <w:szCs w:val="28"/>
+        </w:rPr>
+      </w:pPr>
+      <w:r>
+        <w:rPr>
+          <w:b/>
+          <w:bCs/>
+          <w:sz w:val="28"/>
+          <w:szCs w:val="28"/>
+        </w:rPr>
+        <w:t xml:space="preserve">1. </w:t>
+      </w:r>
+      <w:proofErr w:type="spellStart"/>
+      <w:r>
+        <w:rPr>
+          <w:b/>
+          <w:bCs/>
+          <w:sz w:val="28"/>
+          <w:szCs w:val="28"/>
+        </w:rPr>
+        <w:t>bcrypt</w:t>
+      </w:r>
+      <w:proofErr w:type="spellEnd"/>
+    </w:p>
+    <w:p>
+      <w:pPr>
+        <w:pStyle w:val="a4"/>
+        <w:numPr>
+          <w:ilvl w:val="0"/>
+          <w:numId w:val="6"/>
+        </w:numPr>
+        <w:bidi w:val="0"/>
+        <w:rPr>
+          <w:rtl/>
+        </w:rPr>
+      </w:pPr>
+      <w:r>
+        <w:rPr>
+          <w:u w:val="single"/>
+        </w:rPr>
+        <w:t>Purpose:</w:t>
+      </w:r>
+      <w:r>
+        <w:t xml:space="preserve"> </w:t>
+      </w:r>
+      <w:proofErr w:type="spellStart"/>
+      <w:r>
+        <w:t>bcrypt</w:t>
+      </w:r>
+      <w:proofErr w:type="spellEnd"/>
+      <w:r>
+        <w:t xml:space="preserve"> is a library for hashing and salting passwords, enhancing security by protecting user credentials.</w:t>
+      </w:r>
+      <w:r>
+        <w:br/>
+      </w:r>
+    </w:p>
+    <w:p>
+      <w:pPr>
+        <w:pStyle w:val="a4"/>
+        <w:numPr>
+          <w:ilvl w:val="0"/>
+          <w:numId w:val="6"/>
+        </w:numPr>
+        <w:bidi w:val="0"/>
+      </w:pPr>
+      <w:r>
+        <w:rPr>
+          <w:u w:val="single"/>
+        </w:rPr>
+        <w:t>Use in Backend:</w:t>
+      </w:r>
+      <w:r>
         <w:t xml:space="preserve"> You probably used </w:t>
       </w:r>
       <w:proofErr w:type="spellStart"/>
@@ -3044,13 +3271,17 @@
         <w:rPr>
           <w:b/>
           <w:bCs/>
-          <w:rtl/>
-        </w:rPr>
-      </w:pPr>
-      <w:r>
-        <w:rPr>
-          <w:b/>
-          <w:bCs/>
+          <w:sz w:val="28"/>
+          <w:szCs w:val="28"/>
+          <w:rtl/>
+        </w:rPr>
+      </w:pPr>
+      <w:r>
+        <w:rPr>
+          <w:b/>
+          <w:bCs/>
+          <w:sz w:val="28"/>
+          <w:szCs w:val="28"/>
         </w:rPr>
         <w:t xml:space="preserve">5. </w:t>
       </w:r>
@@ -3059,6 +3290,8 @@
         <w:rPr>
           <w:b/>
           <w:bCs/>
+          <w:sz w:val="28"/>
+          <w:szCs w:val="28"/>
         </w:rPr>
         <w:t>mailgen</w:t>
       </w:r>
@@ -3123,14 +3356,9 @@
       <w:r>
         <w:t xml:space="preserve"> to create visually appealing and standardized email notifications within your application.</w:t>
       </w:r>
-    </w:p>
-    <w:p>
-      <w:pPr>
-        <w:bidi w:val="0"/>
-        <w:rPr>
-          <w:rtl/>
-        </w:rPr>
-      </w:pPr>
+      <w:r>
+        <w:br/>
+      </w:r>
     </w:p>
     <w:p>
       <w:pPr>
@@ -3140,7 +3368,6 @@
           <w:bCs/>
           <w:sz w:val="28"/>
           <w:szCs w:val="28"/>
-          <w:rtl/>
         </w:rPr>
       </w:pPr>
       <w:r>
@@ -3150,7 +3377,126 @@
           <w:sz w:val="28"/>
           <w:szCs w:val="28"/>
         </w:rPr>
-        <w:t>6. mongoose</w:t>
+        <w:lastRenderedPageBreak/>
+        <w:t>6</w:t>
+      </w:r>
+      <w:r>
+        <w:rPr>
+          <w:b/>
+          <w:bCs/>
+          <w:sz w:val="28"/>
+          <w:szCs w:val="28"/>
+        </w:rPr>
+        <w:t xml:space="preserve">. </w:t>
+      </w:r>
+      <w:proofErr w:type="spellStart"/>
+      <w:r>
+        <w:rPr>
+          <w:b/>
+          <w:bCs/>
+          <w:sz w:val="28"/>
+          <w:szCs w:val="28"/>
+        </w:rPr>
+        <w:t>nodemailer</w:t>
+      </w:r>
+      <w:proofErr w:type="spellEnd"/>
+    </w:p>
+    <w:p>
+      <w:pPr>
+        <w:pStyle w:val="a4"/>
+        <w:numPr>
+          <w:ilvl w:val="0"/>
+          <w:numId w:val="13"/>
+        </w:numPr>
+        <w:bidi w:val="0"/>
+        <w:rPr>
+          <w:rtl/>
+        </w:rPr>
+      </w:pPr>
+      <w:r>
+        <w:rPr>
+          <w:u w:val="single"/>
+        </w:rPr>
+        <w:t>Purpose:</w:t>
+      </w:r>
+      <w:r>
+        <w:t xml:space="preserve"> </w:t>
+      </w:r>
+      <w:proofErr w:type="spellStart"/>
+      <w:r>
+        <w:t>nodemailer</w:t>
+      </w:r>
+      <w:proofErr w:type="spellEnd"/>
+      <w:r>
+        <w:t xml:space="preserve"> is a library for sending email from Node.js applications.</w:t>
+      </w:r>
+      <w:r>
+        <w:br/>
+      </w:r>
+    </w:p>
+    <w:p>
+      <w:pPr>
+        <w:pStyle w:val="a4"/>
+        <w:numPr>
+          <w:ilvl w:val="0"/>
+          <w:numId w:val="13"/>
+        </w:numPr>
+        <w:bidi w:val="0"/>
+      </w:pPr>
+      <w:r>
+        <w:rPr>
+          <w:u w:val="single"/>
+        </w:rPr>
+        <w:t>Use in Backend:</w:t>
+      </w:r>
+      <w:r>
+        <w:t xml:space="preserve"> </w:t>
+      </w:r>
+      <w:proofErr w:type="spellStart"/>
+      <w:r>
+        <w:t>Nodemailer</w:t>
+      </w:r>
+      <w:proofErr w:type="spellEnd"/>
+      <w:r>
+        <w:t xml:space="preserve"> allows you to implement email functionality, such as sending registration confirmation emails or password reset links.</w:t>
+      </w:r>
+    </w:p>
+    <w:p>
+      <w:pPr>
+        <w:bidi w:val="0"/>
+        <w:rPr>
+          <w:rtl/>
+        </w:rPr>
+      </w:pPr>
+    </w:p>
+    <w:p>
+      <w:pPr>
+        <w:bidi w:val="0"/>
+        <w:rPr>
+          <w:b/>
+          <w:bCs/>
+          <w:sz w:val="28"/>
+          <w:szCs w:val="28"/>
+          <w:rtl/>
+        </w:rPr>
+      </w:pPr>
+      <w:r>
+        <w:rPr>
+          <w:b/>
+          <w:bCs/>
+          <w:sz w:val="28"/>
+          <w:szCs w:val="28"/>
+        </w:rPr>
+        <w:t>7</w:t>
+      </w:r>
+      <w:r>
+        <w:rPr>
+          <w:b/>
+          <w:bCs/>
+          <w:sz w:val="28"/>
+          <w:szCs w:val="28"/>
+        </w:rPr>
+        <w:t>. mongoose</w:t>
       </w:r>
     </w:p>
     <w:p>
@@ -3223,7 +3569,16 @@
           <w:sz w:val="28"/>
           <w:szCs w:val="28"/>
         </w:rPr>
-        <w:t xml:space="preserve">7. </w:t>
+        <w:t>8</w:t>
+      </w:r>
+      <w:r>
+        <w:rPr>
+          <w:b/>
+          <w:bCs/>
+          <w:sz w:val="28"/>
+          <w:szCs w:val="28"/>
+        </w:rPr>
+        <w:t xml:space="preserve">. </w:t>
       </w:r>
       <w:proofErr w:type="spellStart"/>
       <w:r>
@@ -3306,97 +3661,6 @@
       <w:pPr>
         <w:bidi w:val="0"/>
         <w:rPr>
-          <w:b/>
-          <w:bCs/>
-          <w:sz w:val="28"/>
-          <w:szCs w:val="28"/>
-        </w:rPr>
-      </w:pPr>
-      <w:r>
-        <w:rPr>
-          <w:b/>
-          <w:bCs/>
-          <w:sz w:val="28"/>
-          <w:szCs w:val="28"/>
-        </w:rPr>
-        <w:t xml:space="preserve">8. </w:t>
-      </w:r>
-      <w:proofErr w:type="spellStart"/>
-      <w:r>
-        <w:rPr>
-          <w:b/>
-          <w:bCs/>
-          <w:sz w:val="28"/>
-          <w:szCs w:val="28"/>
-        </w:rPr>
-        <w:t>nodemailer</w:t>
-      </w:r>
-      <w:proofErr w:type="spellEnd"/>
-    </w:p>
-    <w:p>
-      <w:pPr>
-        <w:pStyle w:val="a4"/>
-        <w:numPr>
-          <w:ilvl w:val="0"/>
-          <w:numId w:val="13"/>
-        </w:numPr>
-        <w:bidi w:val="0"/>
-        <w:rPr>
-          <w:rtl/>
-        </w:rPr>
-      </w:pPr>
-      <w:r>
-        <w:rPr>
-          <w:u w:val="single"/>
-        </w:rPr>
-        <w:t>Purpose:</w:t>
-      </w:r>
-      <w:r>
-        <w:t xml:space="preserve"> </w:t>
-      </w:r>
-      <w:proofErr w:type="spellStart"/>
-      <w:r>
-        <w:t>nodemailer</w:t>
-      </w:r>
-      <w:proofErr w:type="spellEnd"/>
-      <w:r>
-        <w:t xml:space="preserve"> is a library for sending email from Node.js applications.</w:t>
-      </w:r>
-      <w:r>
-        <w:br/>
-      </w:r>
-    </w:p>
-    <w:p>
-      <w:pPr>
-        <w:pStyle w:val="a4"/>
-        <w:numPr>
-          <w:ilvl w:val="0"/>
-          <w:numId w:val="13"/>
-        </w:numPr>
-        <w:bidi w:val="0"/>
-      </w:pPr>
-      <w:r>
-        <w:rPr>
-          <w:u w:val="single"/>
-        </w:rPr>
-        <w:t>Use in Backend:</w:t>
-      </w:r>
-      <w:r>
-        <w:t xml:space="preserve"> N</w:t>
-      </w:r>
-      <w:proofErr w:type="spellStart"/>
-      <w:r>
-        <w:t>odemailer</w:t>
-      </w:r>
-      <w:proofErr w:type="spellEnd"/>
-      <w:r>
-        <w:t xml:space="preserve"> allows you to implement email functionality, such as sending registration confirmation emails or password reset links.</w:t>
-      </w:r>
-    </w:p>
-    <w:p>
-      <w:pPr>
-        <w:bidi w:val="0"/>
-        <w:rPr>
           <w:rtl/>
         </w:rPr>
       </w:pPr>
@@ -3488,27 +3752,23 @@
           <w:rtl/>
         </w:rPr>
       </w:pPr>
-      <w:r>
-        <w:t>---</w:t>
-      </w:r>
-    </w:p>
-    <w:p>
-      <w:pPr>
-        <w:bidi w:val="0"/>
-        <w:rPr>
-          <w:rtl/>
-        </w:rPr>
-      </w:pPr>
-    </w:p>
-    <w:p>
-      <w:pPr>
-        <w:bidi w:val="0"/>
-        <w:rPr>
-          <w:rtl/>
-        </w:rPr>
-      </w:pPr>
-      <w:r>
-        <w:lastRenderedPageBreak/>
+    </w:p>
+    <w:p>
+      <w:pPr>
+        <w:bidi w:val="0"/>
+        <w:rPr>
+          <w:rtl/>
+        </w:rPr>
+      </w:pPr>
+    </w:p>
+    <w:p>
+      <w:pPr>
+        <w:bidi w:val="0"/>
+        <w:rPr>
+          <w:rtl/>
+        </w:rPr>
+      </w:pPr>
+      <w:r>
         <w:t>These libraries play crucial roles in your MEAN stack project, enhancing functionality, security, and user experience in both the frontend and backend components of your application.</w:t>
       </w:r>
     </w:p>
@@ -5553,7 +5813,7 @@
   <w:style w:type="paragraph" w:default="1" w:styleId="a">
     <w:name w:val="Normal"/>
     <w:qFormat/>
-    <w:rsid w:val="008E7714"/>
+    <w:rsid w:val="004E3A5E"/>
     <w:pPr>
       <w:bidi/>
     </w:pPr>

</xml_diff>